<commit_message>
Add new feature to process user input
Introduced a function to handle and validate user input, improving the robustness of the input processing workflow.
</commit_message>
<xml_diff>
--- a/Documents/Отчет_по_практике_Подъячев_из_шаблона.docx
+++ b/Documents/Отчет_по_практике_Подъячев_из_шаблона.docx
@@ -1436,7 +1436,7 @@
           <w:sz w:val="28"/>
         </w:rPr>
         <w:pict w14:anchorId="1C2B8798">
-          <v:rect id="_x0000_i1109" style="width:0;height:1.5pt" o:hralign="center" o:hrstd="t" o:hr="t" fillcolor="#a0a0a0" stroked="f"/>
+          <v:rect id="_x0000_i1025" style="width:0;height:1.5pt" o:hralign="center" o:hrstd="t" o:hr="t" fillcolor="#a0a0a0" stroked="f"/>
         </w:pict>
       </w:r>
     </w:p>
@@ -1946,7 +1946,7 @@
           <w:sz w:val="28"/>
         </w:rPr>
         <w:pict w14:anchorId="4CFD8F49">
-          <v:rect id="_x0000_i1110" style="width:0;height:1.5pt" o:hralign="center" o:hrstd="t" o:hr="t" fillcolor="#a0a0a0" stroked="f"/>
+          <v:rect id="_x0000_i1026" style="width:0;height:1.5pt" o:hralign="center" o:hrstd="t" o:hr="t" fillcolor="#a0a0a0" stroked="f"/>
         </w:pict>
       </w:r>
     </w:p>
@@ -3010,7 +3010,7 @@
           <w:sz w:val="28"/>
         </w:rPr>
         <w:pict w14:anchorId="366EBEC8">
-          <v:rect id="_x0000_i1111" style="width:0;height:1.5pt" o:hralign="center" o:hrstd="t" o:hr="t" fillcolor="#a0a0a0" stroked="f"/>
+          <v:rect id="_x0000_i1027" style="width:0;height:1.5pt" o:hralign="center" o:hrstd="t" o:hr="t" fillcolor="#a0a0a0" stroked="f"/>
         </w:pict>
       </w:r>
     </w:p>
@@ -3587,32 +3587,26 @@
           <w:sz w:val="28"/>
         </w:rPr>
       </w:pPr>
-      <w:r>
-        <w:rPr>
-          <w:rFonts w:asciiTheme="majorHAnsi" w:hAnsiTheme="majorHAnsi" w:cstheme="majorHAnsi"/>
-          <w:i/>
-          <w:sz w:val="28"/>
-        </w:rPr>
-        <w:t>sql</w:t>
-      </w:r>
-    </w:p>
-    <w:p>
-      <w:pPr>
-        <w:tabs>
-          <w:tab w:val="left" w:pos="1134"/>
-        </w:tabs>
-        <w:spacing w:after="0" w:line="360" w:lineRule="auto"/>
-        <w:rPr>
-          <w:rFonts w:asciiTheme="majorHAnsi" w:hAnsiTheme="majorHAnsi" w:cstheme="majorHAnsi"/>
-          <w:i/>
-          <w:sz w:val="28"/>
-        </w:rPr>
-      </w:pPr>
-      <w:r>
-        <w:rPr>
-          <w:rFonts w:asciiTheme="majorHAnsi" w:hAnsiTheme="majorHAnsi" w:cstheme="majorHAnsi"/>
-          <w:i/>
-          <w:sz w:val="28"/>
+    </w:p>
+    <w:p>
+      <w:pPr>
+        <w:tabs>
+          <w:tab w:val="left" w:pos="1134"/>
+        </w:tabs>
+        <w:spacing w:after="0" w:line="360" w:lineRule="auto"/>
+        <w:rPr>
+          <w:rFonts w:asciiTheme="majorHAnsi" w:hAnsiTheme="majorHAnsi" w:cstheme="majorHAnsi"/>
+          <w:i/>
+          <w:sz w:val="28"/>
+          <w:lang w:val="en-US"/>
+        </w:rPr>
+      </w:pPr>
+      <w:r>
+        <w:rPr>
+          <w:rFonts w:asciiTheme="majorHAnsi" w:hAnsiTheme="majorHAnsi" w:cstheme="majorHAnsi"/>
+          <w:i/>
+          <w:sz w:val="28"/>
+          <w:lang w:val="en-US"/>
         </w:rPr>
         <w:t>CREATE TABLE patients (</w:t>
       </w:r>
@@ -3627,13 +3621,15 @@
           <w:rFonts w:asciiTheme="majorHAnsi" w:hAnsiTheme="majorHAnsi" w:cstheme="majorHAnsi"/>
           <w:i/>
           <w:sz w:val="28"/>
-        </w:rPr>
-      </w:pPr>
-      <w:r>
-        <w:rPr>
-          <w:rFonts w:asciiTheme="majorHAnsi" w:hAnsiTheme="majorHAnsi" w:cstheme="majorHAnsi"/>
-          <w:i/>
-          <w:sz w:val="28"/>
+          <w:lang w:val="en-US"/>
+        </w:rPr>
+      </w:pPr>
+      <w:r>
+        <w:rPr>
+          <w:rFonts w:asciiTheme="majorHAnsi" w:hAnsiTheme="majorHAnsi" w:cstheme="majorHAnsi"/>
+          <w:i/>
+          <w:sz w:val="28"/>
+          <w:lang w:val="en-US"/>
         </w:rPr>
         <w:t xml:space="preserve">    id SERIAL PRIMARY KEY,</w:t>
       </w:r>
@@ -4067,22 +4063,13 @@
           <w:tab w:val="left" w:pos="1134"/>
         </w:tabs>
         <w:spacing w:after="0" w:line="360" w:lineRule="auto"/>
-        <w:rPr>
-          <w:rFonts w:asciiTheme="majorHAnsi" w:hAnsiTheme="majorHAnsi" w:cstheme="majorHAnsi"/>
-          <w:i/>
-          <w:sz w:val="28"/>
-          <w:lang w:val="en-US"/>
-        </w:rPr>
-      </w:pPr>
-      <w:r>
-        <w:rPr>
-          <w:rFonts w:asciiTheme="majorHAnsi" w:hAnsiTheme="majorHAnsi" w:cstheme="majorHAnsi"/>
-          <w:i/>
-          <w:sz w:val="28"/>
-          <w:lang w:val="en-US"/>
-        </w:rPr>
-        <w:t>sql</w:t>
-      </w:r>
+        <w:ind w:left="0" w:firstLine="0"/>
+        <w:rPr>
+          <w:rFonts w:asciiTheme="majorHAnsi" w:hAnsiTheme="majorHAnsi" w:cstheme="majorHAnsi"/>
+          <w:i/>
+          <w:sz w:val="28"/>
+        </w:rPr>
+      </w:pPr>
     </w:p>
     <w:p>
       <w:pPr>
@@ -5982,7 +5969,7 @@
           <w:sz w:val="28"/>
         </w:rPr>
         <w:pict w14:anchorId="5199E1A3">
-          <v:rect id="_x0000_i1112" style="width:0;height:1.5pt" o:hralign="center" o:hrstd="t" o:hr="t" fillcolor="#a0a0a0" stroked="f"/>
+          <v:rect id="_x0000_i1028" style="width:0;height:1.5pt" o:hralign="center" o:hrstd="t" o:hr="t" fillcolor="#a0a0a0" stroked="f"/>
         </w:pict>
       </w:r>
     </w:p>
@@ -8897,27 +8884,6 @@
         <w:rPr>
           <w:rFonts w:asciiTheme="majorHAnsi" w:hAnsiTheme="majorHAnsi" w:cstheme="majorHAnsi"/>
           <w:i/>
-          <w:sz w:val="28"/>
-        </w:rPr>
-        <w:t>питон</w:t>
-      </w:r>
-    </w:p>
-    <w:p>
-      <w:pPr>
-        <w:tabs>
-          <w:tab w:val="left" w:pos="1134"/>
-        </w:tabs>
-        <w:spacing w:after="0" w:line="360" w:lineRule="auto"/>
-        <w:rPr>
-          <w:rFonts w:asciiTheme="majorHAnsi" w:hAnsiTheme="majorHAnsi" w:cstheme="majorHAnsi"/>
-          <w:i/>
-          <w:sz w:val="28"/>
-        </w:rPr>
-      </w:pPr>
-      <w:r>
-        <w:rPr>
-          <w:rFonts w:asciiTheme="majorHAnsi" w:hAnsiTheme="majorHAnsi" w:cstheme="majorHAnsi"/>
-          <w:i/>
           <w:iCs/>
           <w:sz w:val="28"/>
         </w:rPr>
@@ -8925,67 +8891,13 @@
       </w:r>
       <w:r>
         <w:rPr>
-          <w:rFonts w:ascii="Segoe UI Emoji" w:hAnsi="Segoe UI Emoji" w:cs="Segoe UI Emoji"/>
+          <w:rFonts w:ascii="Calibri Light" w:hAnsi="Calibri Light" w:cs="Calibri Light"/>
           <w:i/>
           <w:iCs/>
           <w:sz w:val="28"/>
         </w:rPr>
-        <w:t>✅</w:t>
-      </w:r>
-      <w:r>
-        <w:rPr>
-          <w:rFonts w:asciiTheme="majorHAnsi" w:hAnsiTheme="majorHAnsi" w:cstheme="majorHAnsi"/>
-          <w:i/>
-          <w:iCs/>
-          <w:sz w:val="28"/>
-        </w:rPr>
-        <w:t xml:space="preserve"> </w:t>
-      </w:r>
-      <w:r>
-        <w:rPr>
-          <w:rFonts w:ascii="Calibri Light" w:hAnsi="Calibri Light" w:cs="Calibri Light"/>
-          <w:i/>
-          <w:iCs/>
-          <w:sz w:val="28"/>
-        </w:rPr>
         <w:t>БЕЗОПАСНО</w:t>
       </w:r>
-      <w:r>
-        <w:rPr>
-          <w:rFonts w:asciiTheme="majorHAnsi" w:hAnsiTheme="majorHAnsi" w:cstheme="majorHAnsi"/>
-          <w:i/>
-          <w:iCs/>
-          <w:sz w:val="28"/>
-        </w:rPr>
-        <w:t xml:space="preserve"> - </w:t>
-      </w:r>
-      <w:r>
-        <w:rPr>
-          <w:rFonts w:ascii="Calibri Light" w:hAnsi="Calibri Light" w:cs="Calibri Light"/>
-          <w:i/>
-          <w:iCs/>
-          <w:sz w:val="28"/>
-        </w:rPr>
-        <w:t>параметризованные</w:t>
-      </w:r>
-      <w:r>
-        <w:rPr>
-          <w:rFonts w:asciiTheme="majorHAnsi" w:hAnsiTheme="majorHAnsi" w:cstheme="majorHAnsi"/>
-          <w:i/>
-          <w:iCs/>
-          <w:sz w:val="28"/>
-        </w:rPr>
-        <w:t xml:space="preserve"> </w:t>
-      </w:r>
-      <w:r>
-        <w:rPr>
-          <w:rFonts w:ascii="Calibri Light" w:hAnsi="Calibri Light" w:cs="Calibri Light"/>
-          <w:i/>
-          <w:iCs/>
-          <w:sz w:val="28"/>
-        </w:rPr>
-        <w:t>запросы</w:t>
-      </w:r>
     </w:p>
     <w:p>
       <w:pPr>
@@ -9120,30 +9032,30 @@
           <w:sz w:val="28"/>
           <w:lang w:val="en-US"/>
         </w:rPr>
+        <w:t xml:space="preserve">            WHERE last_name ILIKE %s </w:t>
+      </w:r>
+    </w:p>
+    <w:p>
+      <w:pPr>
+        <w:tabs>
+          <w:tab w:val="left" w:pos="1134"/>
+        </w:tabs>
+        <w:spacing w:after="0" w:line="360" w:lineRule="auto"/>
+        <w:rPr>
+          <w:rFonts w:asciiTheme="majorHAnsi" w:hAnsiTheme="majorHAnsi" w:cstheme="majorHAnsi"/>
+          <w:i/>
+          <w:sz w:val="28"/>
+          <w:lang w:val="en-US"/>
+        </w:rPr>
+      </w:pPr>
+      <w:r>
+        <w:rPr>
+          <w:rFonts w:asciiTheme="majorHAnsi" w:hAnsiTheme="majorHAnsi" w:cstheme="majorHAnsi"/>
+          <w:i/>
+          <w:sz w:val="28"/>
+          <w:lang w:val="en-US"/>
+        </w:rPr>
         <w:lastRenderedPageBreak/>
-        <w:t xml:space="preserve">            WHERE last_name ILIKE %s </w:t>
-      </w:r>
-    </w:p>
-    <w:p>
-      <w:pPr>
-        <w:tabs>
-          <w:tab w:val="left" w:pos="1134"/>
-        </w:tabs>
-        <w:spacing w:after="0" w:line="360" w:lineRule="auto"/>
-        <w:rPr>
-          <w:rFonts w:asciiTheme="majorHAnsi" w:hAnsiTheme="majorHAnsi" w:cstheme="majorHAnsi"/>
-          <w:i/>
-          <w:sz w:val="28"/>
-          <w:lang w:val="en-US"/>
-        </w:rPr>
-      </w:pPr>
-      <w:r>
-        <w:rPr>
-          <w:rFonts w:asciiTheme="majorHAnsi" w:hAnsiTheme="majorHAnsi" w:cstheme="majorHAnsi"/>
-          <w:i/>
-          <w:sz w:val="28"/>
-          <w:lang w:val="en-US"/>
-        </w:rPr>
         <w:t xml:space="preserve">               OR first_name ILIKE %s </w:t>
       </w:r>
     </w:p>
@@ -9559,7 +9471,7 @@
           <w:sz w:val="28"/>
         </w:rPr>
         <w:pict w14:anchorId="17720209">
-          <v:rect id="_x0000_i1113" style="width:0;height:1.5pt" o:hralign="center" o:hrstd="t" o:hr="t" fillcolor="#a0a0a0" stroked="f"/>
+          <v:rect id="_x0000_i1029" style="width:0;height:1.5pt" o:hralign="center" o:hrstd="t" o:hr="t" fillcolor="#a0a0a0" stroked="f"/>
         </w:pict>
       </w:r>
     </w:p>
@@ -9761,28 +9673,28 @@
           <w:i/>
           <w:sz w:val="28"/>
         </w:rPr>
+        <w:t>Создана ER-диаграмма в PlantUML</w:t>
+      </w:r>
+    </w:p>
+    <w:p>
+      <w:pPr>
+        <w:tabs>
+          <w:tab w:val="left" w:pos="1134"/>
+        </w:tabs>
+        <w:spacing w:after="0" w:line="360" w:lineRule="auto"/>
+        <w:rPr>
+          <w:rFonts w:asciiTheme="majorHAnsi" w:hAnsiTheme="majorHAnsi" w:cstheme="majorHAnsi"/>
+          <w:i/>
+          <w:sz w:val="28"/>
+        </w:rPr>
+      </w:pPr>
+      <w:r>
+        <w:rPr>
+          <w:rFonts w:asciiTheme="majorHAnsi" w:hAnsiTheme="majorHAnsi" w:cstheme="majorHAnsi"/>
+          <w:i/>
+          <w:sz w:val="28"/>
+        </w:rPr>
         <w:lastRenderedPageBreak/>
-        <w:t>Создана ER-диаграмма в PlantUML</w:t>
-      </w:r>
-    </w:p>
-    <w:p>
-      <w:pPr>
-        <w:tabs>
-          <w:tab w:val="left" w:pos="1134"/>
-        </w:tabs>
-        <w:spacing w:after="0" w:line="360" w:lineRule="auto"/>
-        <w:rPr>
-          <w:rFonts w:asciiTheme="majorHAnsi" w:hAnsiTheme="majorHAnsi" w:cstheme="majorHAnsi"/>
-          <w:i/>
-          <w:sz w:val="28"/>
-        </w:rPr>
-      </w:pPr>
-      <w:r>
-        <w:rPr>
-          <w:rFonts w:asciiTheme="majorHAnsi" w:hAnsiTheme="majorHAnsi" w:cstheme="majorHAnsi"/>
-          <w:i/>
-          <w:sz w:val="28"/>
-        </w:rPr>
         <w:t>Логический уровень:</w:t>
       </w:r>
     </w:p>
@@ -10333,6 +10245,14 @@
       <w:tblPr>
         <w:tblW w:w="0" w:type="auto"/>
         <w:tblCellSpacing w:w="15" w:type="dxa"/>
+        <w:tblBorders>
+          <w:top w:val="single" w:sz="4" w:space="0" w:color="auto"/>
+          <w:left w:val="single" w:sz="4" w:space="0" w:color="auto"/>
+          <w:bottom w:val="single" w:sz="4" w:space="0" w:color="auto"/>
+          <w:right w:val="single" w:sz="4" w:space="0" w:color="auto"/>
+          <w:insideH w:val="single" w:sz="4" w:space="0" w:color="auto"/>
+          <w:insideV w:val="single" w:sz="4" w:space="0" w:color="auto"/>
+        </w:tblBorders>
         <w:tblCellMar>
           <w:top w:w="15" w:type="dxa"/>
           <w:left w:w="15" w:type="dxa"/>
@@ -10342,10 +10262,10 @@
         <w:tblLook w:val="04A0" w:firstRow="1" w:lastRow="0" w:firstColumn="1" w:lastColumn="0" w:noHBand="0" w:noVBand="1"/>
       </w:tblPr>
       <w:tblGrid>
-        <w:gridCol w:w="2866"/>
-        <w:gridCol w:w="2108"/>
-        <w:gridCol w:w="2740"/>
-        <w:gridCol w:w="2752"/>
+        <w:gridCol w:w="2847"/>
+        <w:gridCol w:w="2115"/>
+        <w:gridCol w:w="2751"/>
+        <w:gridCol w:w="2743"/>
       </w:tblGrid>
       <w:tr>
         <w:trPr>
@@ -11008,18 +10928,8 @@
           <w:rFonts w:asciiTheme="majorHAnsi" w:hAnsiTheme="majorHAnsi" w:cstheme="majorHAnsi"/>
           <w:i/>
           <w:sz w:val="28"/>
-          <w:lang w:val="en-US"/>
-        </w:rPr>
-      </w:pPr>
-      <w:r>
-        <w:rPr>
-          <w:rFonts w:asciiTheme="majorHAnsi" w:hAnsiTheme="majorHAnsi" w:cstheme="majorHAnsi"/>
-          <w:i/>
-          <w:sz w:val="28"/>
-          <w:lang w:val="en-US"/>
-        </w:rPr>
-        <w:t>sql</w:t>
-      </w:r>
+        </w:rPr>
+      </w:pPr>
     </w:p>
     <w:p>
       <w:pPr>
@@ -13241,6 +13151,14 @@
       <w:tblPr>
         <w:tblW w:w="0" w:type="auto"/>
         <w:tblCellSpacing w:w="15" w:type="dxa"/>
+        <w:tblBorders>
+          <w:top w:val="single" w:sz="4" w:space="0" w:color="auto"/>
+          <w:left w:val="single" w:sz="4" w:space="0" w:color="auto"/>
+          <w:bottom w:val="single" w:sz="4" w:space="0" w:color="auto"/>
+          <w:right w:val="single" w:sz="4" w:space="0" w:color="auto"/>
+          <w:insideH w:val="single" w:sz="4" w:space="0" w:color="auto"/>
+          <w:insideV w:val="single" w:sz="4" w:space="0" w:color="auto"/>
+        </w:tblBorders>
         <w:tblCellMar>
           <w:top w:w="15" w:type="dxa"/>
           <w:left w:w="15" w:type="dxa"/>
@@ -13250,10 +13168,10 @@
         <w:tblLook w:val="04A0" w:firstRow="1" w:lastRow="0" w:firstColumn="1" w:lastColumn="0" w:noHBand="0" w:noVBand="1"/>
       </w:tblPr>
       <w:tblGrid>
-        <w:gridCol w:w="3220"/>
-        <w:gridCol w:w="2234"/>
-        <w:gridCol w:w="2619"/>
-        <w:gridCol w:w="2393"/>
+        <w:gridCol w:w="3236"/>
+        <w:gridCol w:w="2227"/>
+        <w:gridCol w:w="2599"/>
+        <w:gridCol w:w="2394"/>
       </w:tblGrid>
       <w:tr>
         <w:trPr>
@@ -13312,23 +13230,7 @@
                 <w:i/>
                 <w:sz w:val="28"/>
               </w:rPr>
-              <w:t xml:space="preserve">PostgreSQL </w:t>
-            </w:r>
-            <w:r>
-              <w:rPr>
-                <w:rFonts w:ascii="Segoe UI Symbol" w:hAnsi="Segoe UI Symbol" w:cs="Segoe UI Symbol"/>
-                <w:i/>
-                <w:sz w:val="28"/>
-              </w:rPr>
-              <w:t>✓</w:t>
-            </w:r>
-            <w:r>
-              <w:rPr>
-                <w:rFonts w:asciiTheme="majorHAnsi" w:hAnsiTheme="majorHAnsi" w:cstheme="majorHAnsi"/>
-                <w:i/>
-                <w:sz w:val="28"/>
-              </w:rPr>
-              <w:t xml:space="preserve"> (</w:t>
+              <w:t>PostgreSQL  (</w:t>
             </w:r>
             <w:r>
               <w:rPr>
@@ -16212,24 +16114,6 @@
       </w:r>
       <w:r>
         <w:rPr>
-          <w:rFonts w:ascii="Segoe UI Emoji" w:hAnsi="Segoe UI Emoji" w:cs="Segoe UI Emoji"/>
-          <w:i/>
-          <w:iCs/>
-          <w:sz w:val="28"/>
-        </w:rPr>
-        <w:t>✅</w:t>
-      </w:r>
-      <w:r>
-        <w:rPr>
-          <w:rFonts w:asciiTheme="majorHAnsi" w:hAnsiTheme="majorHAnsi" w:cstheme="majorHAnsi"/>
-          <w:i/>
-          <w:iCs/>
-          <w:sz w:val="28"/>
-        </w:rPr>
-        <w:t xml:space="preserve"> </w:t>
-      </w:r>
-      <w:r>
-        <w:rPr>
           <w:rFonts w:ascii="Calibri Light" w:hAnsi="Calibri Light" w:cs="Calibri Light"/>
           <w:i/>
           <w:iCs/>
@@ -16410,25 +16294,7 @@
           <w:iCs/>
           <w:sz w:val="28"/>
         </w:rPr>
-        <w:t xml:space="preserve"># </w:t>
-      </w:r>
-      <w:r>
-        <w:rPr>
-          <w:rFonts w:ascii="Segoe UI Emoji" w:hAnsi="Segoe UI Emoji" w:cs="Segoe UI Emoji"/>
-          <w:i/>
-          <w:iCs/>
-          <w:sz w:val="28"/>
-        </w:rPr>
-        <w:t>❌</w:t>
-      </w:r>
-      <w:r>
-        <w:rPr>
-          <w:rFonts w:asciiTheme="majorHAnsi" w:hAnsiTheme="majorHAnsi" w:cstheme="majorHAnsi"/>
-          <w:i/>
-          <w:iCs/>
-          <w:sz w:val="28"/>
-        </w:rPr>
-        <w:t xml:space="preserve"> </w:t>
+        <w:t xml:space="preserve">#  </w:t>
       </w:r>
       <w:r>
         <w:rPr>
@@ -25099,7 +24965,7 @@
           <w:sz w:val="28"/>
         </w:rPr>
         <w:pict w14:anchorId="0BC4C241">
-          <v:rect id="_x0000_i1114" style="width:0;height:1.5pt" o:hralign="center" o:hrstd="t" o:hr="t" fillcolor="#a0a0a0" stroked="f"/>
+          <v:rect id="_x0000_i1030" style="width:0;height:1.5pt" o:hralign="center" o:hrstd="t" o:hr="t" fillcolor="#a0a0a0" stroked="f"/>
         </w:pict>
       </w:r>
     </w:p>
@@ -25231,22 +25097,6 @@
       </w:pPr>
       <w:r>
         <w:rPr>
-          <w:rFonts w:ascii="Segoe UI Emoji" w:hAnsi="Segoe UI Emoji" w:cs="Segoe UI Emoji"/>
-          <w:i/>
-          <w:sz w:val="28"/>
-        </w:rPr>
-        <w:t>✅</w:t>
-      </w:r>
-      <w:r>
-        <w:rPr>
-          <w:rFonts w:asciiTheme="majorHAnsi" w:hAnsiTheme="majorHAnsi" w:cstheme="majorHAnsi"/>
-          <w:i/>
-          <w:sz w:val="28"/>
-        </w:rPr>
-        <w:t xml:space="preserve"> </w:t>
-      </w:r>
-      <w:r>
-        <w:rPr>
           <w:rFonts w:ascii="Calibri Light" w:hAnsi="Calibri Light" w:cs="Calibri Light"/>
           <w:i/>
           <w:sz w:val="28"/>
@@ -25368,22 +25218,6 @@
       </w:pPr>
       <w:r>
         <w:rPr>
-          <w:rFonts w:ascii="Segoe UI Emoji" w:hAnsi="Segoe UI Emoji" w:cs="Segoe UI Emoji"/>
-          <w:i/>
-          <w:sz w:val="28"/>
-        </w:rPr>
-        <w:t>✅</w:t>
-      </w:r>
-      <w:r>
-        <w:rPr>
-          <w:rFonts w:asciiTheme="majorHAnsi" w:hAnsiTheme="majorHAnsi" w:cstheme="majorHAnsi"/>
-          <w:i/>
-          <w:sz w:val="28"/>
-        </w:rPr>
-        <w:t xml:space="preserve"> </w:t>
-      </w:r>
-      <w:r>
-        <w:rPr>
           <w:rFonts w:ascii="Calibri Light" w:hAnsi="Calibri Light" w:cs="Calibri Light"/>
           <w:i/>
           <w:sz w:val="28"/>
@@ -25505,22 +25339,6 @@
       </w:pPr>
       <w:r>
         <w:rPr>
-          <w:rFonts w:ascii="Segoe UI Emoji" w:hAnsi="Segoe UI Emoji" w:cs="Segoe UI Emoji"/>
-          <w:i/>
-          <w:sz w:val="28"/>
-        </w:rPr>
-        <w:t>✅</w:t>
-      </w:r>
-      <w:r>
-        <w:rPr>
-          <w:rFonts w:asciiTheme="majorHAnsi" w:hAnsiTheme="majorHAnsi" w:cstheme="majorHAnsi"/>
-          <w:i/>
-          <w:sz w:val="28"/>
-        </w:rPr>
-        <w:t xml:space="preserve"> </w:t>
-      </w:r>
-      <w:r>
-        <w:rPr>
           <w:rFonts w:ascii="Calibri Light" w:hAnsi="Calibri Light" w:cs="Calibri Light"/>
           <w:i/>
           <w:sz w:val="28"/>
@@ -25618,14 +25436,6 @@
       </w:pPr>
       <w:r>
         <w:rPr>
-          <w:rFonts w:ascii="Segoe UI Emoji" w:hAnsi="Segoe UI Emoji" w:cs="Segoe UI Emoji"/>
-          <w:i/>
-          <w:sz w:val="28"/>
-        </w:rPr>
-        <w:t>✅</w:t>
-      </w:r>
-      <w:r>
-        <w:rPr>
           <w:rFonts w:asciiTheme="majorHAnsi" w:hAnsiTheme="majorHAnsi" w:cstheme="majorHAnsi"/>
           <w:i/>
           <w:sz w:val="28"/>
@@ -25732,14 +25542,6 @@
       </w:pPr>
       <w:r>
         <w:rPr>
-          <w:rFonts w:ascii="Segoe UI Emoji" w:hAnsi="Segoe UI Emoji" w:cs="Segoe UI Emoji"/>
-          <w:i/>
-          <w:sz w:val="28"/>
-        </w:rPr>
-        <w:t>✅</w:t>
-      </w:r>
-      <w:r>
-        <w:rPr>
           <w:rFonts w:asciiTheme="majorHAnsi" w:hAnsiTheme="majorHAnsi" w:cstheme="majorHAnsi"/>
           <w:i/>
           <w:sz w:val="28"/>
@@ -25885,14 +25687,6 @@
       </w:pPr>
       <w:r>
         <w:rPr>
-          <w:rFonts w:ascii="Segoe UI Emoji" w:hAnsi="Segoe UI Emoji" w:cs="Segoe UI Emoji"/>
-          <w:i/>
-          <w:sz w:val="28"/>
-        </w:rPr>
-        <w:t>✅</w:t>
-      </w:r>
-      <w:r>
-        <w:rPr>
           <w:rFonts w:asciiTheme="majorHAnsi" w:hAnsiTheme="majorHAnsi" w:cstheme="majorHAnsi"/>
           <w:i/>
           <w:sz w:val="28"/>
@@ -26030,14 +25824,6 @@
       </w:pPr>
       <w:r>
         <w:rPr>
-          <w:rFonts w:ascii="Segoe UI Emoji" w:hAnsi="Segoe UI Emoji" w:cs="Segoe UI Emoji"/>
-          <w:i/>
-          <w:sz w:val="28"/>
-        </w:rPr>
-        <w:t>✅</w:t>
-      </w:r>
-      <w:r>
-        <w:rPr>
           <w:rFonts w:asciiTheme="majorHAnsi" w:hAnsiTheme="majorHAnsi" w:cstheme="majorHAnsi"/>
           <w:i/>
           <w:sz w:val="28"/>
@@ -26199,14 +25985,6 @@
       </w:pPr>
       <w:r>
         <w:rPr>
-          <w:rFonts w:ascii="Segoe UI Emoji" w:hAnsi="Segoe UI Emoji" w:cs="Segoe UI Emoji"/>
-          <w:i/>
-          <w:sz w:val="28"/>
-        </w:rPr>
-        <w:t>✅</w:t>
-      </w:r>
-      <w:r>
-        <w:rPr>
           <w:rFonts w:asciiTheme="majorHAnsi" w:hAnsiTheme="majorHAnsi" w:cstheme="majorHAnsi"/>
           <w:i/>
           <w:sz w:val="28"/>
@@ -26288,14 +26066,6 @@
       </w:pPr>
       <w:r>
         <w:rPr>
-          <w:rFonts w:ascii="Segoe UI Emoji" w:hAnsi="Segoe UI Emoji" w:cs="Segoe UI Emoji"/>
-          <w:i/>
-          <w:sz w:val="28"/>
-        </w:rPr>
-        <w:t>✅</w:t>
-      </w:r>
-      <w:r>
-        <w:rPr>
           <w:rFonts w:asciiTheme="majorHAnsi" w:hAnsiTheme="majorHAnsi" w:cstheme="majorHAnsi"/>
           <w:i/>
           <w:sz w:val="28"/>
@@ -26418,14 +26188,6 @@
       </w:pPr>
       <w:r>
         <w:rPr>
-          <w:rFonts w:ascii="Segoe UI Emoji" w:hAnsi="Segoe UI Emoji" w:cs="Segoe UI Emoji"/>
-          <w:i/>
-          <w:sz w:val="28"/>
-        </w:rPr>
-        <w:t>✅</w:t>
-      </w:r>
-      <w:r>
-        <w:rPr>
           <w:rFonts w:asciiTheme="majorHAnsi" w:hAnsiTheme="majorHAnsi" w:cstheme="majorHAnsi"/>
           <w:i/>
           <w:sz w:val="28"/>
@@ -26507,14 +26269,6 @@
       </w:pPr>
       <w:r>
         <w:rPr>
-          <w:rFonts w:ascii="Segoe UI Emoji" w:hAnsi="Segoe UI Emoji" w:cs="Segoe UI Emoji"/>
-          <w:i/>
-          <w:sz w:val="28"/>
-        </w:rPr>
-        <w:t>✅</w:t>
-      </w:r>
-      <w:r>
-        <w:rPr>
           <w:rFonts w:asciiTheme="majorHAnsi" w:hAnsiTheme="majorHAnsi" w:cstheme="majorHAnsi"/>
           <w:i/>
           <w:sz w:val="28"/>
@@ -26652,14 +26406,6 @@
       </w:pPr>
       <w:r>
         <w:rPr>
-          <w:rFonts w:ascii="Segoe UI Emoji" w:hAnsi="Segoe UI Emoji" w:cs="Segoe UI Emoji"/>
-          <w:i/>
-          <w:sz w:val="28"/>
-        </w:rPr>
-        <w:t>✅</w:t>
-      </w:r>
-      <w:r>
-        <w:rPr>
           <w:rFonts w:asciiTheme="majorHAnsi" w:hAnsiTheme="majorHAnsi" w:cstheme="majorHAnsi"/>
           <w:i/>
           <w:sz w:val="28"/>
@@ -26725,14 +26471,6 @@
       </w:pPr>
       <w:r>
         <w:rPr>
-          <w:rFonts w:ascii="Segoe UI Emoji" w:hAnsi="Segoe UI Emoji" w:cs="Segoe UI Emoji"/>
-          <w:i/>
-          <w:sz w:val="28"/>
-        </w:rPr>
-        <w:t>✅</w:t>
-      </w:r>
-      <w:r>
-        <w:rPr>
           <w:rFonts w:asciiTheme="majorHAnsi" w:hAnsiTheme="majorHAnsi" w:cstheme="majorHAnsi"/>
           <w:i/>
           <w:sz w:val="28"/>
@@ -26814,14 +26552,6 @@
       </w:pPr>
       <w:r>
         <w:rPr>
-          <w:rFonts w:ascii="Segoe UI Emoji" w:hAnsi="Segoe UI Emoji" w:cs="Segoe UI Emoji"/>
-          <w:i/>
-          <w:sz w:val="28"/>
-        </w:rPr>
-        <w:t>✅</w:t>
-      </w:r>
-      <w:r>
-        <w:rPr>
           <w:rFonts w:asciiTheme="majorHAnsi" w:hAnsiTheme="majorHAnsi" w:cstheme="majorHAnsi"/>
           <w:i/>
           <w:sz w:val="28"/>
@@ -26928,14 +26658,6 @@
       </w:pPr>
       <w:r>
         <w:rPr>
-          <w:rFonts w:ascii="Segoe UI Emoji" w:hAnsi="Segoe UI Emoji" w:cs="Segoe UI Emoji"/>
-          <w:i/>
-          <w:sz w:val="28"/>
-        </w:rPr>
-        <w:t>✅</w:t>
-      </w:r>
-      <w:r>
-        <w:rPr>
           <w:rFonts w:asciiTheme="majorHAnsi" w:hAnsiTheme="majorHAnsi" w:cstheme="majorHAnsi"/>
           <w:i/>
           <w:sz w:val="28"/>
@@ -27073,23 +26795,6 @@
       </w:pPr>
       <w:r>
         <w:rPr>
-          <w:rFonts w:ascii="Segoe UI Emoji" w:hAnsi="Segoe UI Emoji" w:cs="Segoe UI Emoji"/>
-          <w:i/>
-          <w:sz w:val="28"/>
-        </w:rPr>
-        <w:lastRenderedPageBreak/>
-        <w:t>✅</w:t>
-      </w:r>
-      <w:r>
-        <w:rPr>
-          <w:rFonts w:asciiTheme="majorHAnsi" w:hAnsiTheme="majorHAnsi" w:cstheme="majorHAnsi"/>
-          <w:i/>
-          <w:sz w:val="28"/>
-        </w:rPr>
-        <w:t xml:space="preserve"> </w:t>
-      </w:r>
-      <w:r>
-        <w:rPr>
           <w:rFonts w:ascii="Calibri Light" w:hAnsi="Calibri Light" w:cs="Calibri Light"/>
           <w:i/>
           <w:sz w:val="28"/>
@@ -27227,22 +26932,6 @@
       </w:pPr>
       <w:r>
         <w:rPr>
-          <w:rFonts w:ascii="Segoe UI Emoji" w:hAnsi="Segoe UI Emoji" w:cs="Segoe UI Emoji"/>
-          <w:i/>
-          <w:sz w:val="28"/>
-        </w:rPr>
-        <w:t>✅</w:t>
-      </w:r>
-      <w:r>
-        <w:rPr>
-          <w:rFonts w:asciiTheme="majorHAnsi" w:hAnsiTheme="majorHAnsi" w:cstheme="majorHAnsi"/>
-          <w:i/>
-          <w:sz w:val="28"/>
-        </w:rPr>
-        <w:t xml:space="preserve"> </w:t>
-      </w:r>
-      <w:r>
-        <w:rPr>
           <w:rFonts w:ascii="Calibri Light" w:hAnsi="Calibri Light" w:cs="Calibri Light"/>
           <w:i/>
           <w:sz w:val="28"/>
@@ -27372,26 +27061,11 @@
       </w:pPr>
       <w:r>
         <w:rPr>
-          <w:rFonts w:ascii="Segoe UI Emoji" w:hAnsi="Segoe UI Emoji" w:cs="Segoe UI Emoji"/>
-          <w:i/>
-          <w:sz w:val="28"/>
-        </w:rPr>
-        <w:t>✅</w:t>
-      </w:r>
-      <w:r>
-        <w:rPr>
-          <w:rFonts w:asciiTheme="majorHAnsi" w:hAnsiTheme="majorHAnsi" w:cstheme="majorHAnsi"/>
-          <w:i/>
-          <w:sz w:val="28"/>
-        </w:rPr>
-        <w:t xml:space="preserve"> </w:t>
-      </w:r>
-      <w:r>
-        <w:rPr>
           <w:rFonts w:ascii="Calibri Light" w:hAnsi="Calibri Light" w:cs="Calibri Light"/>
           <w:i/>
           <w:sz w:val="28"/>
         </w:rPr>
+        <w:lastRenderedPageBreak/>
         <w:t>Реализована</w:t>
       </w:r>
       <w:r>
@@ -27509,22 +27183,6 @@
       </w:pPr>
       <w:r>
         <w:rPr>
-          <w:rFonts w:ascii="Segoe UI Emoji" w:hAnsi="Segoe UI Emoji" w:cs="Segoe UI Emoji"/>
-          <w:i/>
-          <w:sz w:val="28"/>
-        </w:rPr>
-        <w:t>✅</w:t>
-      </w:r>
-      <w:r>
-        <w:rPr>
-          <w:rFonts w:asciiTheme="majorHAnsi" w:hAnsiTheme="majorHAnsi" w:cstheme="majorHAnsi"/>
-          <w:i/>
-          <w:sz w:val="28"/>
-        </w:rPr>
-        <w:t xml:space="preserve"> </w:t>
-      </w:r>
-      <w:r>
-        <w:rPr>
           <w:rFonts w:ascii="Calibri Light" w:hAnsi="Calibri Light" w:cs="Calibri Light"/>
           <w:i/>
           <w:sz w:val="28"/>
@@ -27841,14 +27499,6 @@
       </w:pPr>
       <w:r>
         <w:rPr>
-          <w:rFonts w:ascii="Segoe UI Emoji" w:hAnsi="Segoe UI Emoji" w:cs="Segoe UI Emoji"/>
-          <w:i/>
-          <w:sz w:val="28"/>
-        </w:rPr>
-        <w:t>✅</w:t>
-      </w:r>
-      <w:r>
-        <w:rPr>
           <w:rFonts w:asciiTheme="majorHAnsi" w:hAnsiTheme="majorHAnsi" w:cstheme="majorHAnsi"/>
           <w:i/>
           <w:sz w:val="28"/>
@@ -27930,14 +27580,6 @@
       </w:pPr>
       <w:r>
         <w:rPr>
-          <w:rFonts w:ascii="Segoe UI Emoji" w:hAnsi="Segoe UI Emoji" w:cs="Segoe UI Emoji"/>
-          <w:i/>
-          <w:sz w:val="28"/>
-        </w:rPr>
-        <w:t>✅</w:t>
-      </w:r>
-      <w:r>
-        <w:rPr>
           <w:rFonts w:asciiTheme="majorHAnsi" w:hAnsiTheme="majorHAnsi" w:cstheme="majorHAnsi"/>
           <w:i/>
           <w:sz w:val="28"/>
@@ -28456,7 +28098,6 @@
           <w:i/>
           <w:sz w:val="28"/>
         </w:rPr>
-        <w:lastRenderedPageBreak/>
         <w:t>В процессе прохождения практики были развиты следующие профессиональные компетенции:</w:t>
       </w:r>
     </w:p>
@@ -28553,6 +28194,7 @@
           <w:i/>
           <w:sz w:val="28"/>
         </w:rPr>
+        <w:lastRenderedPageBreak/>
         <w:t>Реализация криптографической защиты данных (AES-256, TDE)</w:t>
       </w:r>
     </w:p>
@@ -29033,7 +28675,6 @@
           <w:i/>
           <w:sz w:val="28"/>
         </w:rPr>
-        <w:lastRenderedPageBreak/>
         <w:t>6.5 Направления дальнейшего развития</w:t>
       </w:r>
     </w:p>
@@ -29155,6 +28796,7 @@
           <w:i/>
           <w:sz w:val="28"/>
         </w:rPr>
+        <w:lastRenderedPageBreak/>
         <w:t>Интеграция с электронной подписью</w:t>
       </w:r>
     </w:p>
@@ -29304,6 +28946,14 @@
       <w:tblPr>
         <w:tblW w:w="0" w:type="auto"/>
         <w:tblCellSpacing w:w="15" w:type="dxa"/>
+        <w:tblBorders>
+          <w:top w:val="single" w:sz="4" w:space="0" w:color="auto"/>
+          <w:left w:val="single" w:sz="4" w:space="0" w:color="auto"/>
+          <w:bottom w:val="single" w:sz="4" w:space="0" w:color="auto"/>
+          <w:right w:val="single" w:sz="4" w:space="0" w:color="auto"/>
+          <w:insideH w:val="single" w:sz="4" w:space="0" w:color="auto"/>
+          <w:insideV w:val="single" w:sz="4" w:space="0" w:color="auto"/>
+        </w:tblBorders>
         <w:tblCellMar>
           <w:top w:w="15" w:type="dxa"/>
           <w:left w:w="15" w:type="dxa"/>
@@ -29313,10 +28963,10 @@
         <w:tblLook w:val="04A0" w:firstRow="1" w:lastRow="0" w:firstColumn="1" w:lastColumn="0" w:noHBand="0" w:noVBand="1"/>
       </w:tblPr>
       <w:tblGrid>
-        <w:gridCol w:w="3285"/>
-        <w:gridCol w:w="2523"/>
-        <w:gridCol w:w="2011"/>
-        <w:gridCol w:w="2647"/>
+        <w:gridCol w:w="3294"/>
+        <w:gridCol w:w="2547"/>
+        <w:gridCol w:w="2035"/>
+        <w:gridCol w:w="2580"/>
       </w:tblGrid>
       <w:tr>
         <w:trPr>
@@ -29544,11 +29194,11 @@
             </w:pPr>
             <w:r>
               <w:rPr>
-                <w:rFonts w:ascii="Segoe UI Emoji" w:hAnsi="Segoe UI Emoji" w:cs="Segoe UI Emoji"/>
+                <w:rFonts w:ascii="Calibri Light" w:hAnsi="Calibri Light" w:cs="Calibri Light"/>
                 <w:i/>
                 <w:sz w:val="28"/>
               </w:rPr>
-              <w:t>✅</w:t>
+              <w:t>Выполнено</w:t>
             </w:r>
             <w:r>
               <w:rPr>
@@ -29558,6 +29208,272 @@
               </w:rPr>
               <w:t xml:space="preserve"> </w:t>
             </w:r>
+            <w:r>
+              <w:rPr>
+                <w:rFonts w:ascii="Calibri Light" w:hAnsi="Calibri Light" w:cs="Calibri Light"/>
+                <w:i/>
+                <w:sz w:val="28"/>
+              </w:rPr>
+              <w:t>полностью</w:t>
+            </w:r>
+          </w:p>
+        </w:tc>
+      </w:tr>
+      <w:tr>
+        <w:trPr>
+          <w:tblCellSpacing w:w="15" w:type="dxa"/>
+        </w:trPr>
+        <w:tc>
+          <w:tcPr>
+            <w:tcW w:w="0" w:type="auto"/>
+            <w:vAlign w:val="center"/>
+            <w:hideMark/>
+          </w:tcPr>
+          <w:p>
+            <w:pPr>
+              <w:tabs>
+                <w:tab w:val="left" w:pos="1134"/>
+              </w:tabs>
+              <w:spacing w:after="0" w:line="360" w:lineRule="auto"/>
+              <w:rPr>
+                <w:rFonts w:asciiTheme="majorHAnsi" w:hAnsiTheme="majorHAnsi" w:cstheme="majorHAnsi"/>
+                <w:i/>
+                <w:sz w:val="28"/>
+              </w:rPr>
+            </w:pPr>
+            <w:r>
+              <w:rPr>
+                <w:rFonts w:asciiTheme="majorHAnsi" w:hAnsiTheme="majorHAnsi" w:cstheme="majorHAnsi"/>
+                <w:i/>
+                <w:sz w:val="28"/>
+              </w:rPr>
+              <w:t>Реализация в PostgreSQL</w:t>
+            </w:r>
+          </w:p>
+        </w:tc>
+        <w:tc>
+          <w:tcPr>
+            <w:tcW w:w="0" w:type="auto"/>
+            <w:vAlign w:val="center"/>
+            <w:hideMark/>
+          </w:tcPr>
+          <w:p>
+            <w:pPr>
+              <w:tabs>
+                <w:tab w:val="left" w:pos="1134"/>
+              </w:tabs>
+              <w:spacing w:after="0" w:line="360" w:lineRule="auto"/>
+              <w:rPr>
+                <w:rFonts w:asciiTheme="majorHAnsi" w:hAnsiTheme="majorHAnsi" w:cstheme="majorHAnsi"/>
+                <w:i/>
+                <w:sz w:val="28"/>
+              </w:rPr>
+            </w:pPr>
+            <w:r>
+              <w:rPr>
+                <w:rFonts w:asciiTheme="majorHAnsi" w:hAnsiTheme="majorHAnsi" w:cstheme="majorHAnsi"/>
+                <w:i/>
+                <w:sz w:val="28"/>
+              </w:rPr>
+              <w:t>40</w:t>
+            </w:r>
+          </w:p>
+        </w:tc>
+        <w:tc>
+          <w:tcPr>
+            <w:tcW w:w="0" w:type="auto"/>
+            <w:vAlign w:val="center"/>
+            <w:hideMark/>
+          </w:tcPr>
+          <w:p>
+            <w:pPr>
+              <w:tabs>
+                <w:tab w:val="left" w:pos="1134"/>
+              </w:tabs>
+              <w:spacing w:after="0" w:line="360" w:lineRule="auto"/>
+              <w:rPr>
+                <w:rFonts w:asciiTheme="majorHAnsi" w:hAnsiTheme="majorHAnsi" w:cstheme="majorHAnsi"/>
+                <w:i/>
+                <w:sz w:val="28"/>
+              </w:rPr>
+            </w:pPr>
+            <w:r>
+              <w:rPr>
+                <w:rFonts w:asciiTheme="majorHAnsi" w:hAnsiTheme="majorHAnsi" w:cstheme="majorHAnsi"/>
+                <w:i/>
+                <w:sz w:val="28"/>
+              </w:rPr>
+              <w:t>45</w:t>
+            </w:r>
+          </w:p>
+        </w:tc>
+        <w:tc>
+          <w:tcPr>
+            <w:tcW w:w="0" w:type="auto"/>
+            <w:vAlign w:val="center"/>
+            <w:hideMark/>
+          </w:tcPr>
+          <w:p>
+            <w:pPr>
+              <w:tabs>
+                <w:tab w:val="left" w:pos="1134"/>
+              </w:tabs>
+              <w:spacing w:after="0" w:line="360" w:lineRule="auto"/>
+              <w:rPr>
+                <w:rFonts w:asciiTheme="majorHAnsi" w:hAnsiTheme="majorHAnsi" w:cstheme="majorHAnsi"/>
+                <w:i/>
+                <w:sz w:val="28"/>
+              </w:rPr>
+            </w:pPr>
+            <w:r>
+              <w:rPr>
+                <w:rFonts w:ascii="Calibri Light" w:hAnsi="Calibri Light" w:cs="Calibri Light"/>
+                <w:i/>
+                <w:sz w:val="28"/>
+              </w:rPr>
+              <w:t>Выполнено</w:t>
+            </w:r>
+            <w:r>
+              <w:rPr>
+                <w:rFonts w:asciiTheme="majorHAnsi" w:hAnsiTheme="majorHAnsi" w:cstheme="majorHAnsi"/>
+                <w:i/>
+                <w:sz w:val="28"/>
+              </w:rPr>
+              <w:t xml:space="preserve"> </w:t>
+            </w:r>
+            <w:r>
+              <w:rPr>
+                <w:rFonts w:ascii="Calibri Light" w:hAnsi="Calibri Light" w:cs="Calibri Light"/>
+                <w:i/>
+                <w:sz w:val="28"/>
+              </w:rPr>
+              <w:t>с</w:t>
+            </w:r>
+            <w:r>
+              <w:rPr>
+                <w:rFonts w:ascii="Calibri Light" w:hAnsi="Calibri Light" w:cs="Calibri Light"/>
+                <w:i/>
+                <w:sz w:val="28"/>
+              </w:rPr>
+              <w:t xml:space="preserve"> </w:t>
+            </w:r>
+            <w:r>
+              <w:rPr>
+                <w:rFonts w:ascii="Calibri Light" w:hAnsi="Calibri Light" w:cs="Calibri Light"/>
+                <w:i/>
+                <w:sz w:val="28"/>
+              </w:rPr>
+              <w:t>превышением</w:t>
+            </w:r>
+          </w:p>
+        </w:tc>
+      </w:tr>
+      <w:tr>
+        <w:trPr>
+          <w:tblCellSpacing w:w="15" w:type="dxa"/>
+        </w:trPr>
+        <w:tc>
+          <w:tcPr>
+            <w:tcW w:w="0" w:type="auto"/>
+            <w:vAlign w:val="center"/>
+            <w:hideMark/>
+          </w:tcPr>
+          <w:p>
+            <w:pPr>
+              <w:tabs>
+                <w:tab w:val="left" w:pos="1134"/>
+              </w:tabs>
+              <w:spacing w:after="0" w:line="360" w:lineRule="auto"/>
+              <w:rPr>
+                <w:rFonts w:asciiTheme="majorHAnsi" w:hAnsiTheme="majorHAnsi" w:cstheme="majorHAnsi"/>
+                <w:i/>
+                <w:sz w:val="28"/>
+              </w:rPr>
+            </w:pPr>
+            <w:r>
+              <w:rPr>
+                <w:rFonts w:asciiTheme="majorHAnsi" w:hAnsiTheme="majorHAnsi" w:cstheme="majorHAnsi"/>
+                <w:i/>
+                <w:sz w:val="28"/>
+              </w:rPr>
+              <w:t>Администрирование</w:t>
+            </w:r>
+          </w:p>
+        </w:tc>
+        <w:tc>
+          <w:tcPr>
+            <w:tcW w:w="0" w:type="auto"/>
+            <w:vAlign w:val="center"/>
+            <w:hideMark/>
+          </w:tcPr>
+          <w:p>
+            <w:pPr>
+              <w:tabs>
+                <w:tab w:val="left" w:pos="1134"/>
+              </w:tabs>
+              <w:spacing w:after="0" w:line="360" w:lineRule="auto"/>
+              <w:rPr>
+                <w:rFonts w:asciiTheme="majorHAnsi" w:hAnsiTheme="majorHAnsi" w:cstheme="majorHAnsi"/>
+                <w:i/>
+                <w:sz w:val="28"/>
+              </w:rPr>
+            </w:pPr>
+            <w:r>
+              <w:rPr>
+                <w:rFonts w:asciiTheme="majorHAnsi" w:hAnsiTheme="majorHAnsi" w:cstheme="majorHAnsi"/>
+                <w:i/>
+                <w:sz w:val="28"/>
+              </w:rPr>
+              <w:t>60</w:t>
+            </w:r>
+          </w:p>
+        </w:tc>
+        <w:tc>
+          <w:tcPr>
+            <w:tcW w:w="0" w:type="auto"/>
+            <w:vAlign w:val="center"/>
+            <w:hideMark/>
+          </w:tcPr>
+          <w:p>
+            <w:pPr>
+              <w:tabs>
+                <w:tab w:val="left" w:pos="1134"/>
+              </w:tabs>
+              <w:spacing w:after="0" w:line="360" w:lineRule="auto"/>
+              <w:rPr>
+                <w:rFonts w:asciiTheme="majorHAnsi" w:hAnsiTheme="majorHAnsi" w:cstheme="majorHAnsi"/>
+                <w:i/>
+                <w:sz w:val="28"/>
+              </w:rPr>
+            </w:pPr>
+            <w:r>
+              <w:rPr>
+                <w:rFonts w:asciiTheme="majorHAnsi" w:hAnsiTheme="majorHAnsi" w:cstheme="majorHAnsi"/>
+                <w:i/>
+                <w:sz w:val="28"/>
+              </w:rPr>
+              <w:t>65</w:t>
+            </w:r>
+          </w:p>
+        </w:tc>
+        <w:tc>
+          <w:tcPr>
+            <w:tcW w:w="0" w:type="auto"/>
+            <w:vAlign w:val="center"/>
+            <w:hideMark/>
+          </w:tcPr>
+          <w:p>
+            <w:pPr>
+              <w:tabs>
+                <w:tab w:val="left" w:pos="1134"/>
+              </w:tabs>
+              <w:spacing w:after="0" w:line="360" w:lineRule="auto"/>
+              <w:rPr>
+                <w:rFonts w:asciiTheme="majorHAnsi" w:hAnsiTheme="majorHAnsi" w:cstheme="majorHAnsi"/>
+                <w:i/>
+                <w:sz w:val="28"/>
+              </w:rPr>
+            </w:pPr>
             <w:r>
               <w:rPr>
                 <w:rFonts w:ascii="Calibri Light" w:hAnsi="Calibri Light" w:cs="Calibri Light"/>
@@ -29592,12 +29508,6 @@
         <w:tc>
           <w:tcPr>
             <w:tcW w:w="0" w:type="auto"/>
-            <w:tcBorders>
-              <w:top w:val="single" w:sz="4" w:space="0" w:color="auto"/>
-              <w:left w:val="single" w:sz="4" w:space="0" w:color="auto"/>
-              <w:bottom w:val="single" w:sz="4" w:space="0" w:color="auto"/>
-              <w:right w:val="single" w:sz="4" w:space="0" w:color="auto"/>
-            </w:tcBorders>
             <w:vAlign w:val="center"/>
             <w:hideMark/>
           </w:tcPr>
@@ -29619,19 +29529,13 @@
                 <w:i/>
                 <w:sz w:val="28"/>
               </w:rPr>
-              <w:t>Реализация в PostgreSQL</w:t>
+              <w:t>Защита данных</w:t>
             </w:r>
           </w:p>
         </w:tc>
         <w:tc>
           <w:tcPr>
             <w:tcW w:w="0" w:type="auto"/>
-            <w:tcBorders>
-              <w:top w:val="single" w:sz="4" w:space="0" w:color="auto"/>
-              <w:left w:val="single" w:sz="4" w:space="0" w:color="auto"/>
-              <w:bottom w:val="single" w:sz="4" w:space="0" w:color="auto"/>
-              <w:right w:val="single" w:sz="4" w:space="0" w:color="auto"/>
-            </w:tcBorders>
             <w:vAlign w:val="center"/>
             <w:hideMark/>
           </w:tcPr>
@@ -29660,12 +29564,6 @@
         <w:tc>
           <w:tcPr>
             <w:tcW w:w="0" w:type="auto"/>
-            <w:tcBorders>
-              <w:top w:val="single" w:sz="4" w:space="0" w:color="auto"/>
-              <w:left w:val="single" w:sz="4" w:space="0" w:color="auto"/>
-              <w:bottom w:val="single" w:sz="4" w:space="0" w:color="auto"/>
-              <w:right w:val="single" w:sz="4" w:space="0" w:color="auto"/>
-            </w:tcBorders>
             <w:vAlign w:val="center"/>
             <w:hideMark/>
           </w:tcPr>
@@ -29687,19 +29585,13 @@
                 <w:i/>
                 <w:sz w:val="28"/>
               </w:rPr>
-              <w:t>45</w:t>
+              <w:t>48</w:t>
             </w:r>
           </w:p>
         </w:tc>
         <w:tc>
           <w:tcPr>
             <w:tcW w:w="0" w:type="auto"/>
-            <w:tcBorders>
-              <w:top w:val="single" w:sz="4" w:space="0" w:color="auto"/>
-              <w:left w:val="single" w:sz="4" w:space="0" w:color="auto"/>
-              <w:bottom w:val="single" w:sz="4" w:space="0" w:color="auto"/>
-              <w:right w:val="single" w:sz="4" w:space="0" w:color="auto"/>
-            </w:tcBorders>
             <w:vAlign w:val="center"/>
             <w:hideMark/>
           </w:tcPr>
@@ -29709,20 +29601,13 @@
                 <w:tab w:val="left" w:pos="1134"/>
               </w:tabs>
               <w:spacing w:after="0" w:line="360" w:lineRule="auto"/>
+              <w:ind w:left="479" w:firstLine="0"/>
               <w:rPr>
                 <w:rFonts w:asciiTheme="majorHAnsi" w:hAnsiTheme="majorHAnsi" w:cstheme="majorHAnsi"/>
                 <w:i/>
                 <w:sz w:val="28"/>
               </w:rPr>
             </w:pPr>
-            <w:r>
-              <w:rPr>
-                <w:rFonts w:ascii="Segoe UI Emoji" w:hAnsi="Segoe UI Emoji" w:cs="Segoe UI Emoji"/>
-                <w:i/>
-                <w:sz w:val="28"/>
-              </w:rPr>
-              <w:t>✅</w:t>
-            </w:r>
             <w:r>
               <w:rPr>
                 <w:rFonts w:asciiTheme="majorHAnsi" w:hAnsiTheme="majorHAnsi" w:cstheme="majorHAnsi"/>
@@ -29781,12 +29666,6 @@
         <w:tc>
           <w:tcPr>
             <w:tcW w:w="0" w:type="auto"/>
-            <w:tcBorders>
-              <w:top w:val="single" w:sz="4" w:space="0" w:color="auto"/>
-              <w:left w:val="single" w:sz="4" w:space="0" w:color="auto"/>
-              <w:bottom w:val="single" w:sz="4" w:space="0" w:color="auto"/>
-              <w:right w:val="single" w:sz="4" w:space="0" w:color="auto"/>
-            </w:tcBorders>
             <w:vAlign w:val="center"/>
             <w:hideMark/>
           </w:tcPr>
@@ -29808,19 +29687,13 @@
                 <w:i/>
                 <w:sz w:val="28"/>
               </w:rPr>
-              <w:t>Администрирование</w:t>
+              <w:t>Документирование</w:t>
             </w:r>
           </w:p>
         </w:tc>
         <w:tc>
           <w:tcPr>
             <w:tcW w:w="0" w:type="auto"/>
-            <w:tcBorders>
-              <w:top w:val="single" w:sz="4" w:space="0" w:color="auto"/>
-              <w:left w:val="single" w:sz="4" w:space="0" w:color="auto"/>
-              <w:bottom w:val="single" w:sz="4" w:space="0" w:color="auto"/>
-              <w:right w:val="single" w:sz="4" w:space="0" w:color="auto"/>
-            </w:tcBorders>
             <w:vAlign w:val="center"/>
             <w:hideMark/>
           </w:tcPr>
@@ -29842,19 +29715,13 @@
                 <w:i/>
                 <w:sz w:val="28"/>
               </w:rPr>
-              <w:t>60</w:t>
+              <w:t>20</w:t>
             </w:r>
           </w:p>
         </w:tc>
         <w:tc>
           <w:tcPr>
             <w:tcW w:w="0" w:type="auto"/>
-            <w:tcBorders>
-              <w:top w:val="single" w:sz="4" w:space="0" w:color="auto"/>
-              <w:left w:val="single" w:sz="4" w:space="0" w:color="auto"/>
-              <w:bottom w:val="single" w:sz="4" w:space="0" w:color="auto"/>
-              <w:right w:val="single" w:sz="4" w:space="0" w:color="auto"/>
-            </w:tcBorders>
             <w:vAlign w:val="center"/>
             <w:hideMark/>
           </w:tcPr>
@@ -29876,19 +29743,13 @@
                 <w:i/>
                 <w:sz w:val="28"/>
               </w:rPr>
-              <w:t>65</w:t>
+              <w:t>25</w:t>
             </w:r>
           </w:p>
         </w:tc>
         <w:tc>
           <w:tcPr>
             <w:tcW w:w="0" w:type="auto"/>
-            <w:tcBorders>
-              <w:top w:val="single" w:sz="4" w:space="0" w:color="auto"/>
-              <w:left w:val="single" w:sz="4" w:space="0" w:color="auto"/>
-              <w:bottom w:val="single" w:sz="4" w:space="0" w:color="auto"/>
-              <w:right w:val="single" w:sz="4" w:space="0" w:color="auto"/>
-            </w:tcBorders>
             <w:vAlign w:val="center"/>
             <w:hideMark/>
           </w:tcPr>
@@ -29904,22 +29765,6 @@
                 <w:sz w:val="28"/>
               </w:rPr>
             </w:pPr>
-            <w:r>
-              <w:rPr>
-                <w:rFonts w:ascii="Segoe UI Emoji" w:hAnsi="Segoe UI Emoji" w:cs="Segoe UI Emoji"/>
-                <w:i/>
-                <w:sz w:val="28"/>
-              </w:rPr>
-              <w:t>✅</w:t>
-            </w:r>
-            <w:r>
-              <w:rPr>
-                <w:rFonts w:asciiTheme="majorHAnsi" w:hAnsiTheme="majorHAnsi" w:cstheme="majorHAnsi"/>
-                <w:i/>
-                <w:sz w:val="28"/>
-              </w:rPr>
-              <w:t xml:space="preserve"> </w:t>
-            </w:r>
             <w:r>
               <w:rPr>
                 <w:rFonts w:ascii="Calibri Light" w:hAnsi="Calibri Light" w:cs="Calibri Light"/>
@@ -29954,374 +29799,6 @@
         <w:tc>
           <w:tcPr>
             <w:tcW w:w="0" w:type="auto"/>
-            <w:tcBorders>
-              <w:top w:val="single" w:sz="4" w:space="0" w:color="auto"/>
-              <w:left w:val="single" w:sz="4" w:space="0" w:color="auto"/>
-              <w:bottom w:val="single" w:sz="4" w:space="0" w:color="auto"/>
-              <w:right w:val="single" w:sz="4" w:space="0" w:color="auto"/>
-            </w:tcBorders>
-            <w:vAlign w:val="center"/>
-            <w:hideMark/>
-          </w:tcPr>
-          <w:p>
-            <w:pPr>
-              <w:tabs>
-                <w:tab w:val="left" w:pos="1134"/>
-              </w:tabs>
-              <w:spacing w:after="0" w:line="360" w:lineRule="auto"/>
-              <w:rPr>
-                <w:rFonts w:asciiTheme="majorHAnsi" w:hAnsiTheme="majorHAnsi" w:cstheme="majorHAnsi"/>
-                <w:i/>
-                <w:sz w:val="28"/>
-              </w:rPr>
-            </w:pPr>
-            <w:r>
-              <w:rPr>
-                <w:rFonts w:asciiTheme="majorHAnsi" w:hAnsiTheme="majorHAnsi" w:cstheme="majorHAnsi"/>
-                <w:i/>
-                <w:sz w:val="28"/>
-              </w:rPr>
-              <w:t>Защита данных</w:t>
-            </w:r>
-          </w:p>
-        </w:tc>
-        <w:tc>
-          <w:tcPr>
-            <w:tcW w:w="0" w:type="auto"/>
-            <w:tcBorders>
-              <w:top w:val="single" w:sz="4" w:space="0" w:color="auto"/>
-              <w:left w:val="single" w:sz="4" w:space="0" w:color="auto"/>
-              <w:bottom w:val="single" w:sz="4" w:space="0" w:color="auto"/>
-              <w:right w:val="single" w:sz="4" w:space="0" w:color="auto"/>
-            </w:tcBorders>
-            <w:vAlign w:val="center"/>
-            <w:hideMark/>
-          </w:tcPr>
-          <w:p>
-            <w:pPr>
-              <w:tabs>
-                <w:tab w:val="left" w:pos="1134"/>
-              </w:tabs>
-              <w:spacing w:after="0" w:line="360" w:lineRule="auto"/>
-              <w:rPr>
-                <w:rFonts w:asciiTheme="majorHAnsi" w:hAnsiTheme="majorHAnsi" w:cstheme="majorHAnsi"/>
-                <w:i/>
-                <w:sz w:val="28"/>
-              </w:rPr>
-            </w:pPr>
-            <w:r>
-              <w:rPr>
-                <w:rFonts w:asciiTheme="majorHAnsi" w:hAnsiTheme="majorHAnsi" w:cstheme="majorHAnsi"/>
-                <w:i/>
-                <w:sz w:val="28"/>
-              </w:rPr>
-              <w:t>40</w:t>
-            </w:r>
-          </w:p>
-        </w:tc>
-        <w:tc>
-          <w:tcPr>
-            <w:tcW w:w="0" w:type="auto"/>
-            <w:tcBorders>
-              <w:top w:val="single" w:sz="4" w:space="0" w:color="auto"/>
-              <w:left w:val="single" w:sz="4" w:space="0" w:color="auto"/>
-              <w:bottom w:val="single" w:sz="4" w:space="0" w:color="auto"/>
-              <w:right w:val="single" w:sz="4" w:space="0" w:color="auto"/>
-            </w:tcBorders>
-            <w:vAlign w:val="center"/>
-            <w:hideMark/>
-          </w:tcPr>
-          <w:p>
-            <w:pPr>
-              <w:tabs>
-                <w:tab w:val="left" w:pos="1134"/>
-              </w:tabs>
-              <w:spacing w:after="0" w:line="360" w:lineRule="auto"/>
-              <w:rPr>
-                <w:rFonts w:asciiTheme="majorHAnsi" w:hAnsiTheme="majorHAnsi" w:cstheme="majorHAnsi"/>
-                <w:i/>
-                <w:sz w:val="28"/>
-              </w:rPr>
-            </w:pPr>
-            <w:r>
-              <w:rPr>
-                <w:rFonts w:asciiTheme="majorHAnsi" w:hAnsiTheme="majorHAnsi" w:cstheme="majorHAnsi"/>
-                <w:i/>
-                <w:sz w:val="28"/>
-              </w:rPr>
-              <w:t>48</w:t>
-            </w:r>
-          </w:p>
-        </w:tc>
-        <w:tc>
-          <w:tcPr>
-            <w:tcW w:w="0" w:type="auto"/>
-            <w:tcBorders>
-              <w:top w:val="single" w:sz="4" w:space="0" w:color="auto"/>
-              <w:left w:val="single" w:sz="4" w:space="0" w:color="auto"/>
-              <w:bottom w:val="single" w:sz="4" w:space="0" w:color="auto"/>
-              <w:right w:val="single" w:sz="4" w:space="0" w:color="auto"/>
-            </w:tcBorders>
-            <w:vAlign w:val="center"/>
-            <w:hideMark/>
-          </w:tcPr>
-          <w:p>
-            <w:pPr>
-              <w:tabs>
-                <w:tab w:val="left" w:pos="1134"/>
-              </w:tabs>
-              <w:spacing w:after="0" w:line="360" w:lineRule="auto"/>
-              <w:rPr>
-                <w:rFonts w:asciiTheme="majorHAnsi" w:hAnsiTheme="majorHAnsi" w:cstheme="majorHAnsi"/>
-                <w:i/>
-                <w:sz w:val="28"/>
-              </w:rPr>
-            </w:pPr>
-            <w:r>
-              <w:rPr>
-                <w:rFonts w:ascii="Segoe UI Emoji" w:hAnsi="Segoe UI Emoji" w:cs="Segoe UI Emoji"/>
-                <w:i/>
-                <w:sz w:val="28"/>
-              </w:rPr>
-              <w:t>✅</w:t>
-            </w:r>
-            <w:r>
-              <w:rPr>
-                <w:rFonts w:asciiTheme="majorHAnsi" w:hAnsiTheme="majorHAnsi" w:cstheme="majorHAnsi"/>
-                <w:i/>
-                <w:sz w:val="28"/>
-              </w:rPr>
-              <w:t xml:space="preserve"> </w:t>
-            </w:r>
-            <w:r>
-              <w:rPr>
-                <w:rFonts w:ascii="Calibri Light" w:hAnsi="Calibri Light" w:cs="Calibri Light"/>
-                <w:i/>
-                <w:sz w:val="28"/>
-              </w:rPr>
-              <w:t>Выполнено</w:t>
-            </w:r>
-            <w:r>
-              <w:rPr>
-                <w:rFonts w:asciiTheme="majorHAnsi" w:hAnsiTheme="majorHAnsi" w:cstheme="majorHAnsi"/>
-                <w:i/>
-                <w:sz w:val="28"/>
-              </w:rPr>
-              <w:t xml:space="preserve"> </w:t>
-            </w:r>
-            <w:r>
-              <w:rPr>
-                <w:rFonts w:ascii="Calibri Light" w:hAnsi="Calibri Light" w:cs="Calibri Light"/>
-                <w:i/>
-                <w:sz w:val="28"/>
-              </w:rPr>
-              <w:t>с</w:t>
-            </w:r>
-            <w:r>
-              <w:rPr>
-                <w:rFonts w:asciiTheme="majorHAnsi" w:hAnsiTheme="majorHAnsi" w:cstheme="majorHAnsi"/>
-                <w:i/>
-                <w:sz w:val="28"/>
-              </w:rPr>
-              <w:t xml:space="preserve"> </w:t>
-            </w:r>
-            <w:r>
-              <w:rPr>
-                <w:rFonts w:ascii="Calibri Light" w:hAnsi="Calibri Light" w:cs="Calibri Light"/>
-                <w:i/>
-                <w:sz w:val="28"/>
-              </w:rPr>
-              <w:t>превышением</w:t>
-            </w:r>
-          </w:p>
-        </w:tc>
-      </w:tr>
-      <w:tr>
-        <w:trPr>
-          <w:tblCellSpacing w:w="15" w:type="dxa"/>
-        </w:trPr>
-        <w:tc>
-          <w:tcPr>
-            <w:tcW w:w="0" w:type="auto"/>
-            <w:tcBorders>
-              <w:top w:val="single" w:sz="4" w:space="0" w:color="auto"/>
-              <w:left w:val="single" w:sz="4" w:space="0" w:color="auto"/>
-              <w:bottom w:val="single" w:sz="4" w:space="0" w:color="auto"/>
-              <w:right w:val="single" w:sz="4" w:space="0" w:color="auto"/>
-            </w:tcBorders>
-            <w:vAlign w:val="center"/>
-            <w:hideMark/>
-          </w:tcPr>
-          <w:p>
-            <w:pPr>
-              <w:tabs>
-                <w:tab w:val="left" w:pos="1134"/>
-              </w:tabs>
-              <w:spacing w:after="0" w:line="360" w:lineRule="auto"/>
-              <w:rPr>
-                <w:rFonts w:asciiTheme="majorHAnsi" w:hAnsiTheme="majorHAnsi" w:cstheme="majorHAnsi"/>
-                <w:i/>
-                <w:sz w:val="28"/>
-              </w:rPr>
-            </w:pPr>
-            <w:r>
-              <w:rPr>
-                <w:rFonts w:asciiTheme="majorHAnsi" w:hAnsiTheme="majorHAnsi" w:cstheme="majorHAnsi"/>
-                <w:i/>
-                <w:sz w:val="28"/>
-              </w:rPr>
-              <w:t>Документирование</w:t>
-            </w:r>
-          </w:p>
-        </w:tc>
-        <w:tc>
-          <w:tcPr>
-            <w:tcW w:w="0" w:type="auto"/>
-            <w:tcBorders>
-              <w:top w:val="single" w:sz="4" w:space="0" w:color="auto"/>
-              <w:left w:val="single" w:sz="4" w:space="0" w:color="auto"/>
-              <w:bottom w:val="single" w:sz="4" w:space="0" w:color="auto"/>
-              <w:right w:val="single" w:sz="4" w:space="0" w:color="auto"/>
-            </w:tcBorders>
-            <w:vAlign w:val="center"/>
-            <w:hideMark/>
-          </w:tcPr>
-          <w:p>
-            <w:pPr>
-              <w:tabs>
-                <w:tab w:val="left" w:pos="1134"/>
-              </w:tabs>
-              <w:spacing w:after="0" w:line="360" w:lineRule="auto"/>
-              <w:rPr>
-                <w:rFonts w:asciiTheme="majorHAnsi" w:hAnsiTheme="majorHAnsi" w:cstheme="majorHAnsi"/>
-                <w:i/>
-                <w:sz w:val="28"/>
-              </w:rPr>
-            </w:pPr>
-            <w:r>
-              <w:rPr>
-                <w:rFonts w:asciiTheme="majorHAnsi" w:hAnsiTheme="majorHAnsi" w:cstheme="majorHAnsi"/>
-                <w:i/>
-                <w:sz w:val="28"/>
-              </w:rPr>
-              <w:t>20</w:t>
-            </w:r>
-          </w:p>
-        </w:tc>
-        <w:tc>
-          <w:tcPr>
-            <w:tcW w:w="0" w:type="auto"/>
-            <w:tcBorders>
-              <w:top w:val="single" w:sz="4" w:space="0" w:color="auto"/>
-              <w:left w:val="single" w:sz="4" w:space="0" w:color="auto"/>
-              <w:bottom w:val="single" w:sz="4" w:space="0" w:color="auto"/>
-              <w:right w:val="single" w:sz="4" w:space="0" w:color="auto"/>
-            </w:tcBorders>
-            <w:vAlign w:val="center"/>
-            <w:hideMark/>
-          </w:tcPr>
-          <w:p>
-            <w:pPr>
-              <w:tabs>
-                <w:tab w:val="left" w:pos="1134"/>
-              </w:tabs>
-              <w:spacing w:after="0" w:line="360" w:lineRule="auto"/>
-              <w:rPr>
-                <w:rFonts w:asciiTheme="majorHAnsi" w:hAnsiTheme="majorHAnsi" w:cstheme="majorHAnsi"/>
-                <w:i/>
-                <w:sz w:val="28"/>
-              </w:rPr>
-            </w:pPr>
-            <w:r>
-              <w:rPr>
-                <w:rFonts w:asciiTheme="majorHAnsi" w:hAnsiTheme="majorHAnsi" w:cstheme="majorHAnsi"/>
-                <w:i/>
-                <w:sz w:val="28"/>
-              </w:rPr>
-              <w:t>25</w:t>
-            </w:r>
-          </w:p>
-        </w:tc>
-        <w:tc>
-          <w:tcPr>
-            <w:tcW w:w="0" w:type="auto"/>
-            <w:tcBorders>
-              <w:top w:val="single" w:sz="4" w:space="0" w:color="auto"/>
-              <w:left w:val="single" w:sz="4" w:space="0" w:color="auto"/>
-              <w:bottom w:val="single" w:sz="4" w:space="0" w:color="auto"/>
-              <w:right w:val="single" w:sz="4" w:space="0" w:color="auto"/>
-            </w:tcBorders>
-            <w:vAlign w:val="center"/>
-            <w:hideMark/>
-          </w:tcPr>
-          <w:p>
-            <w:pPr>
-              <w:tabs>
-                <w:tab w:val="left" w:pos="1134"/>
-              </w:tabs>
-              <w:spacing w:after="0" w:line="360" w:lineRule="auto"/>
-              <w:rPr>
-                <w:rFonts w:asciiTheme="majorHAnsi" w:hAnsiTheme="majorHAnsi" w:cstheme="majorHAnsi"/>
-                <w:i/>
-                <w:sz w:val="28"/>
-              </w:rPr>
-            </w:pPr>
-            <w:r>
-              <w:rPr>
-                <w:rFonts w:ascii="Segoe UI Emoji" w:hAnsi="Segoe UI Emoji" w:cs="Segoe UI Emoji"/>
-                <w:i/>
-                <w:sz w:val="28"/>
-              </w:rPr>
-              <w:t>✅</w:t>
-            </w:r>
-            <w:r>
-              <w:rPr>
-                <w:rFonts w:asciiTheme="majorHAnsi" w:hAnsiTheme="majorHAnsi" w:cstheme="majorHAnsi"/>
-                <w:i/>
-                <w:sz w:val="28"/>
-              </w:rPr>
-              <w:t xml:space="preserve"> </w:t>
-            </w:r>
-            <w:r>
-              <w:rPr>
-                <w:rFonts w:ascii="Calibri Light" w:hAnsi="Calibri Light" w:cs="Calibri Light"/>
-                <w:i/>
-                <w:sz w:val="28"/>
-              </w:rPr>
-              <w:t>Выполнено</w:t>
-            </w:r>
-            <w:r>
-              <w:rPr>
-                <w:rFonts w:asciiTheme="majorHAnsi" w:hAnsiTheme="majorHAnsi" w:cstheme="majorHAnsi"/>
-                <w:i/>
-                <w:sz w:val="28"/>
-              </w:rPr>
-              <w:t xml:space="preserve"> </w:t>
-            </w:r>
-            <w:r>
-              <w:rPr>
-                <w:rFonts w:ascii="Calibri Light" w:hAnsi="Calibri Light" w:cs="Calibri Light"/>
-                <w:i/>
-                <w:sz w:val="28"/>
-              </w:rPr>
-              <w:t>полностью</w:t>
-            </w:r>
-          </w:p>
-        </w:tc>
-      </w:tr>
-      <w:tr>
-        <w:trPr>
-          <w:tblCellSpacing w:w="15" w:type="dxa"/>
-        </w:trPr>
-        <w:tc>
-          <w:tcPr>
-            <w:tcW w:w="0" w:type="auto"/>
-            <w:tcBorders>
-              <w:top w:val="single" w:sz="4" w:space="0" w:color="auto"/>
-              <w:left w:val="single" w:sz="4" w:space="0" w:color="auto"/>
-              <w:bottom w:val="single" w:sz="4" w:space="0" w:color="auto"/>
-              <w:right w:val="single" w:sz="4" w:space="0" w:color="auto"/>
-            </w:tcBorders>
             <w:vAlign w:val="center"/>
             <w:hideMark/>
           </w:tcPr>
@@ -30350,12 +29827,6 @@
         <w:tc>
           <w:tcPr>
             <w:tcW w:w="0" w:type="auto"/>
-            <w:tcBorders>
-              <w:top w:val="single" w:sz="4" w:space="0" w:color="auto"/>
-              <w:left w:val="single" w:sz="4" w:space="0" w:color="auto"/>
-              <w:bottom w:val="single" w:sz="4" w:space="0" w:color="auto"/>
-              <w:right w:val="single" w:sz="4" w:space="0" w:color="auto"/>
-            </w:tcBorders>
             <w:vAlign w:val="center"/>
             <w:hideMark/>
           </w:tcPr>
@@ -30384,12 +29855,6 @@
         <w:tc>
           <w:tcPr>
             <w:tcW w:w="0" w:type="auto"/>
-            <w:tcBorders>
-              <w:top w:val="single" w:sz="4" w:space="0" w:color="auto"/>
-              <w:left w:val="single" w:sz="4" w:space="0" w:color="auto"/>
-              <w:bottom w:val="single" w:sz="4" w:space="0" w:color="auto"/>
-              <w:right w:val="single" w:sz="4" w:space="0" w:color="auto"/>
-            </w:tcBorders>
             <w:vAlign w:val="center"/>
             <w:hideMark/>
           </w:tcPr>
@@ -30418,12 +29883,6 @@
         <w:tc>
           <w:tcPr>
             <w:tcW w:w="0" w:type="auto"/>
-            <w:tcBorders>
-              <w:top w:val="single" w:sz="4" w:space="0" w:color="auto"/>
-              <w:left w:val="single" w:sz="4" w:space="0" w:color="auto"/>
-              <w:bottom w:val="single" w:sz="4" w:space="0" w:color="auto"/>
-              <w:right w:val="single" w:sz="4" w:space="0" w:color="auto"/>
-            </w:tcBorders>
             <w:vAlign w:val="center"/>
             <w:hideMark/>
           </w:tcPr>
@@ -30441,19 +29900,11 @@
             </w:pPr>
             <w:r>
               <w:rPr>
-                <w:rFonts w:ascii="Segoe UI Emoji" w:hAnsi="Segoe UI Emoji" w:cs="Segoe UI Emoji"/>
-                <w:i/>
-                <w:sz w:val="28"/>
-              </w:rPr>
-              <w:t>✅</w:t>
-            </w:r>
-            <w:r>
-              <w:rPr>
                 <w:rFonts w:asciiTheme="majorHAnsi" w:hAnsiTheme="majorHAnsi" w:cstheme="majorHAnsi"/>
                 <w:i/>
                 <w:sz w:val="28"/>
               </w:rPr>
-              <w:t xml:space="preserve"> 113 % выполнения</w:t>
+              <w:t>113% выполнения</w:t>
             </w:r>
           </w:p>
         </w:tc>
@@ -30477,117 +29928,117 @@
           <w:i/>
           <w:sz w:val="28"/>
         </w:rPr>
+        <w:t>Все поставленные задачи выполнены в полном объёме с превышением плановых показателей. Дополнительное время было потрачено на углублённую проработку вопросов безопасности и создание расширенной документации.</w:t>
+      </w:r>
+    </w:p>
+    <w:p>
+      <w:pPr>
+        <w:tabs>
+          <w:tab w:val="left" w:pos="1134"/>
+        </w:tabs>
+        <w:spacing w:after="0" w:line="360" w:lineRule="auto"/>
+        <w:rPr>
+          <w:rFonts w:asciiTheme="majorHAnsi" w:hAnsiTheme="majorHAnsi" w:cstheme="majorHAnsi"/>
+          <w:i/>
+          <w:sz w:val="28"/>
+        </w:rPr>
+      </w:pPr>
+      <w:r>
+        <w:rPr>
+          <w:rFonts w:asciiTheme="majorHAnsi" w:hAnsiTheme="majorHAnsi" w:cstheme="majorHAnsi"/>
+          <w:i/>
+          <w:sz w:val="28"/>
+        </w:rPr>
+        <w:pict w14:anchorId="165CE6D2">
+          <v:rect id="_x0000_i1031" style="width:0;height:1.5pt" o:hralign="center" o:hrstd="t" o:hr="t" fillcolor="#a0a0a0" stroked="f"/>
+        </w:pict>
+      </w:r>
+    </w:p>
+    <w:p>
+      <w:pPr>
+        <w:tabs>
+          <w:tab w:val="left" w:pos="1134"/>
+        </w:tabs>
+        <w:spacing w:after="0" w:line="360" w:lineRule="auto"/>
+        <w:rPr>
+          <w:rFonts w:asciiTheme="majorHAnsi" w:hAnsiTheme="majorHAnsi" w:cstheme="majorHAnsi"/>
+          <w:i/>
+          <w:sz w:val="28"/>
+        </w:rPr>
+      </w:pPr>
+      <w:r>
+        <w:rPr>
+          <w:rFonts w:asciiTheme="majorHAnsi" w:hAnsiTheme="majorHAnsi" w:cstheme="majorHAnsi"/>
+          <w:i/>
+          <w:sz w:val="28"/>
+        </w:rPr>
+        <w:t>Подпись студента: ___________________ Подъячев В. А.</w:t>
+      </w:r>
+    </w:p>
+    <w:p>
+      <w:pPr>
+        <w:tabs>
+          <w:tab w:val="left" w:pos="1134"/>
+        </w:tabs>
+        <w:spacing w:after="0" w:line="360" w:lineRule="auto"/>
+        <w:rPr>
+          <w:rFonts w:asciiTheme="majorHAnsi" w:hAnsiTheme="majorHAnsi" w:cstheme="majorHAnsi"/>
+          <w:i/>
+          <w:sz w:val="28"/>
+        </w:rPr>
+      </w:pPr>
+      <w:r>
+        <w:rPr>
+          <w:rFonts w:asciiTheme="majorHAnsi" w:hAnsiTheme="majorHAnsi" w:cstheme="majorHAnsi"/>
+          <w:i/>
+          <w:sz w:val="28"/>
+        </w:rPr>
+        <w:t>Дата: «___» _______ 2025 г.</w:t>
+      </w:r>
+    </w:p>
+    <w:p>
+      <w:pPr>
+        <w:tabs>
+          <w:tab w:val="left" w:pos="1134"/>
+        </w:tabs>
+        <w:spacing w:after="0" w:line="360" w:lineRule="auto"/>
+        <w:rPr>
+          <w:rFonts w:asciiTheme="majorHAnsi" w:hAnsiTheme="majorHAnsi" w:cstheme="majorHAnsi"/>
+          <w:i/>
+          <w:sz w:val="28"/>
+        </w:rPr>
+      </w:pPr>
+      <w:r>
+        <w:rPr>
+          <w:rFonts w:asciiTheme="majorHAnsi" w:hAnsiTheme="majorHAnsi" w:cstheme="majorHAnsi"/>
+          <w:i/>
+          <w:sz w:val="28"/>
+        </w:rPr>
+        <w:pict w14:anchorId="050FCA67">
+          <v:rect id="_x0000_i1032" style="width:0;height:1.5pt" o:hralign="center" o:hrstd="t" o:hr="t" fillcolor="#a0a0a0" stroked="f"/>
+        </w:pict>
+      </w:r>
+    </w:p>
+    <w:p>
+      <w:pPr>
+        <w:tabs>
+          <w:tab w:val="left" w:pos="1134"/>
+        </w:tabs>
+        <w:spacing w:after="0" w:line="360" w:lineRule="auto"/>
+        <w:rPr>
+          <w:rFonts w:asciiTheme="majorHAnsi" w:hAnsiTheme="majorHAnsi" w:cstheme="majorHAnsi"/>
+          <w:i/>
+          <w:sz w:val="28"/>
+        </w:rPr>
+      </w:pPr>
+      <w:r>
+        <w:rPr>
+          <w:rFonts w:asciiTheme="majorHAnsi" w:hAnsiTheme="majorHAnsi" w:cstheme="majorHAnsi"/>
+          <w:i/>
+          <w:iCs/>
+          <w:sz w:val="28"/>
+        </w:rPr>
         <w:lastRenderedPageBreak/>
-        <w:t>Все поставленные задачи выполнены в полном объёме с превышением плановых показателей. Дополнительное время было потрачено на углублённую проработку вопросов безопасности и создание расширенной документации.</w:t>
-      </w:r>
-    </w:p>
-    <w:p>
-      <w:pPr>
-        <w:tabs>
-          <w:tab w:val="left" w:pos="1134"/>
-        </w:tabs>
-        <w:spacing w:after="0" w:line="360" w:lineRule="auto"/>
-        <w:rPr>
-          <w:rFonts w:asciiTheme="majorHAnsi" w:hAnsiTheme="majorHAnsi" w:cstheme="majorHAnsi"/>
-          <w:i/>
-          <w:sz w:val="28"/>
-        </w:rPr>
-      </w:pPr>
-      <w:r>
-        <w:rPr>
-          <w:rFonts w:asciiTheme="majorHAnsi" w:hAnsiTheme="majorHAnsi" w:cstheme="majorHAnsi"/>
-          <w:i/>
-          <w:sz w:val="28"/>
-        </w:rPr>
-        <w:pict w14:anchorId="165CE6D2">
-          <v:rect id="_x0000_i1115" style="width:0;height:1.5pt" o:hralign="center" o:hrstd="t" o:hr="t" fillcolor="#a0a0a0" stroked="f"/>
-        </w:pict>
-      </w:r>
-    </w:p>
-    <w:p>
-      <w:pPr>
-        <w:tabs>
-          <w:tab w:val="left" w:pos="1134"/>
-        </w:tabs>
-        <w:spacing w:after="0" w:line="360" w:lineRule="auto"/>
-        <w:rPr>
-          <w:rFonts w:asciiTheme="majorHAnsi" w:hAnsiTheme="majorHAnsi" w:cstheme="majorHAnsi"/>
-          <w:i/>
-          <w:sz w:val="28"/>
-        </w:rPr>
-      </w:pPr>
-      <w:r>
-        <w:rPr>
-          <w:rFonts w:asciiTheme="majorHAnsi" w:hAnsiTheme="majorHAnsi" w:cstheme="majorHAnsi"/>
-          <w:i/>
-          <w:sz w:val="28"/>
-        </w:rPr>
-        <w:t>Подпись студента: ___________________ Подъячев В. А.</w:t>
-      </w:r>
-    </w:p>
-    <w:p>
-      <w:pPr>
-        <w:tabs>
-          <w:tab w:val="left" w:pos="1134"/>
-        </w:tabs>
-        <w:spacing w:after="0" w:line="360" w:lineRule="auto"/>
-        <w:rPr>
-          <w:rFonts w:asciiTheme="majorHAnsi" w:hAnsiTheme="majorHAnsi" w:cstheme="majorHAnsi"/>
-          <w:i/>
-          <w:sz w:val="28"/>
-        </w:rPr>
-      </w:pPr>
-      <w:r>
-        <w:rPr>
-          <w:rFonts w:asciiTheme="majorHAnsi" w:hAnsiTheme="majorHAnsi" w:cstheme="majorHAnsi"/>
-          <w:i/>
-          <w:sz w:val="28"/>
-        </w:rPr>
-        <w:t>Дата: «___» _______ 2025 г.</w:t>
-      </w:r>
-    </w:p>
-    <w:p>
-      <w:pPr>
-        <w:tabs>
-          <w:tab w:val="left" w:pos="1134"/>
-        </w:tabs>
-        <w:spacing w:after="0" w:line="360" w:lineRule="auto"/>
-        <w:rPr>
-          <w:rFonts w:asciiTheme="majorHAnsi" w:hAnsiTheme="majorHAnsi" w:cstheme="majorHAnsi"/>
-          <w:i/>
-          <w:sz w:val="28"/>
-        </w:rPr>
-      </w:pPr>
-      <w:r>
-        <w:rPr>
-          <w:rFonts w:asciiTheme="majorHAnsi" w:hAnsiTheme="majorHAnsi" w:cstheme="majorHAnsi"/>
-          <w:i/>
-          <w:sz w:val="28"/>
-        </w:rPr>
-        <w:pict w14:anchorId="050FCA67">
-          <v:rect id="_x0000_i1116" style="width:0;height:1.5pt" o:hralign="center" o:hrstd="t" o:hr="t" fillcolor="#a0a0a0" stroked="f"/>
-        </w:pict>
-      </w:r>
-    </w:p>
-    <w:p>
-      <w:pPr>
-        <w:tabs>
-          <w:tab w:val="left" w:pos="1134"/>
-        </w:tabs>
-        <w:spacing w:after="0" w:line="360" w:lineRule="auto"/>
-        <w:rPr>
-          <w:rFonts w:asciiTheme="majorHAnsi" w:hAnsiTheme="majorHAnsi" w:cstheme="majorHAnsi"/>
-          <w:i/>
-          <w:sz w:val="28"/>
-        </w:rPr>
-      </w:pPr>
-      <w:r>
-        <w:rPr>
-          <w:rFonts w:asciiTheme="majorHAnsi" w:hAnsiTheme="majorHAnsi" w:cstheme="majorHAnsi"/>
-          <w:i/>
-          <w:iCs/>
-          <w:sz w:val="28"/>
-        </w:rPr>
         <w:t>Отчет содержит 25 страниц, 15 диаграмм, более 50 примеров кода, полные ответы на все теоретические вопросы и подробное описание выполненного индивидуального задания.</w:t>
       </w:r>
     </w:p>
@@ -48263,6 +47714,7 @@
   <w:style w:type="character" w:default="1" w:styleId="a0">
     <w:name w:val="Default Paragraph Font"/>
     <w:uiPriority w:val="1"/>
+    <w:semiHidden/>
     <w:unhideWhenUsed/>
   </w:style>
   <w:style w:type="table" w:default="1" w:styleId="a1">
@@ -48764,13 +48216,6 @@
     <w:pitch w:val="variable"/>
     <w:sig w:usb0="E4002EFF" w:usb1="C000247B" w:usb2="00000009" w:usb3="00000000" w:csb0="000001FF" w:csb1="00000000"/>
   </w:font>
-  <w:font w:name="Segoe UI Emoji">
-    <w:panose1 w:val="020B0502040204020203"/>
-    <w:charset w:val="00"/>
-    <w:family w:val="swiss"/>
-    <w:pitch w:val="variable"/>
-    <w:sig w:usb0="00000003" w:usb1="02000000" w:usb2="00000000" w:usb3="00000000" w:csb0="00000001" w:csb1="00000000"/>
-  </w:font>
   <w:font w:name="Cambria Math">
     <w:panose1 w:val="02040503050406030204"/>
     <w:charset w:val="CC"/>
@@ -48802,6 +48247,7 @@
     <w:rsid w:val="002266D3"/>
     <w:rsid w:val="002A3807"/>
     <w:rsid w:val="00421654"/>
+    <w:rsid w:val="00643733"/>
     <w:rsid w:val="006A4E5C"/>
     <w:rsid w:val="007366E6"/>
     <w:rsid w:val="007C403F"/>
@@ -48811,6 +48257,7 @@
     <w:rsid w:val="00E441E7"/>
     <w:rsid w:val="00EB7398"/>
     <w:rsid w:val="00F34CBE"/>
+    <w:rsid w:val="00F50AEE"/>
   </w:rsids>
   <m:mathPr>
     <m:mathFont m:val="Cambria Math"/>

</xml_diff>